<commit_message>
few changes in my code.
</commit_message>
<xml_diff>
--- a/SP25_Lab _Mid _Term_Solution/SDA LAB MID.docx
+++ b/SP25_Lab _Mid _Term_Solution/SDA LAB MID.docx
@@ -674,17 +674,7 @@
           <w:szCs w:val="36"/>
         </w:rPr>
         <w:lastRenderedPageBreak/>
-        <w:t>AUCTION APPLICATION</w:t>
-      </w:r>
-      <w:r>
-        <w:rPr>
-          <w:rFonts w:ascii="Times New Roman" w:hAnsi="Times New Roman" w:cs="Times New Roman"/>
-          <w:b/>
-          <w:color w:val="000000" w:themeColor="text1"/>
-          <w:sz w:val="36"/>
-          <w:szCs w:val="36"/>
-        </w:rPr>
-        <w:t>:</w:t>
+        <w:t>AUCTION APPLICATION:</w:t>
       </w:r>
     </w:p>
     <w:p>
@@ -825,6 +815,212 @@
             </a:graphic>
           </wp:inline>
         </w:drawing>
+      </w:r>
+    </w:p>
+    <w:p>
+      <w:pPr>
+        <w:spacing w:line="480" w:lineRule="auto"/>
+        <w:jc w:val="both"/>
+        <w:rPr>
+          <w:b/>
+          <w:bCs/>
+          <w:sz w:val="28"/>
+          <w:szCs w:val="28"/>
+        </w:rPr>
+      </w:pPr>
+    </w:p>
+    <w:p>
+      <w:pPr>
+        <w:pStyle w:val="NoSpacing"/>
+        <w:jc w:val="center"/>
+        <w:rPr>
+          <w:rFonts w:ascii="Times New Roman" w:hAnsi="Times New Roman" w:cs="Times New Roman"/>
+          <w:b/>
+          <w:color w:val="000000" w:themeColor="text1"/>
+          <w:sz w:val="36"/>
+          <w:szCs w:val="36"/>
+        </w:rPr>
+      </w:pPr>
+      <w:r>
+        <w:rPr>
+          <w:rFonts w:ascii="Times New Roman" w:hAnsi="Times New Roman" w:cs="Times New Roman"/>
+          <w:b/>
+          <w:color w:val="000000" w:themeColor="text1"/>
+          <w:sz w:val="36"/>
+          <w:szCs w:val="36"/>
+        </w:rPr>
+        <w:lastRenderedPageBreak/>
+        <w:t>Where Principles and Patterns are applied</w:t>
+      </w:r>
+      <w:r>
+        <w:rPr>
+          <w:rFonts w:ascii="Times New Roman" w:hAnsi="Times New Roman" w:cs="Times New Roman"/>
+          <w:b/>
+          <w:color w:val="000000" w:themeColor="text1"/>
+          <w:sz w:val="36"/>
+          <w:szCs w:val="36"/>
+        </w:rPr>
+        <w:t>:</w:t>
+      </w:r>
+    </w:p>
+    <w:p>
+      <w:pPr>
+        <w:pStyle w:val="NoSpacing"/>
+        <w:jc w:val="center"/>
+        <w:rPr>
+          <w:rFonts w:ascii="Times New Roman" w:hAnsi="Times New Roman" w:cs="Times New Roman"/>
+          <w:color w:val="000000" w:themeColor="text1"/>
+          <w:sz w:val="36"/>
+          <w:szCs w:val="36"/>
+        </w:rPr>
+      </w:pPr>
+    </w:p>
+    <w:p>
+      <w:pPr>
+        <w:pStyle w:val="NoSpacing"/>
+        <w:jc w:val="center"/>
+        <w:rPr>
+          <w:rFonts w:ascii="Times New Roman" w:hAnsi="Times New Roman" w:cs="Times New Roman"/>
+          <w:color w:val="000000" w:themeColor="text1"/>
+          <w:sz w:val="36"/>
+          <w:szCs w:val="36"/>
+        </w:rPr>
+      </w:pPr>
+    </w:p>
+    <w:p>
+      <w:pPr>
+        <w:spacing w:line="480" w:lineRule="auto"/>
+        <w:jc w:val="both"/>
+        <w:rPr>
+          <w:sz w:val="28"/>
+          <w:szCs w:val="28"/>
+        </w:rPr>
+      </w:pPr>
+      <w:r>
+        <w:rPr>
+          <w:b/>
+          <w:bCs/>
+          <w:sz w:val="28"/>
+          <w:szCs w:val="28"/>
+        </w:rPr>
+        <w:t>Information Expert:</w:t>
+      </w:r>
+      <w:r>
+        <w:rPr>
+          <w:sz w:val="28"/>
+          <w:szCs w:val="28"/>
+        </w:rPr>
+        <w:t xml:space="preserve"> This class holds all information about an item and handles its own bidding logic</w:t>
+      </w:r>
+    </w:p>
+    <w:p>
+      <w:pPr>
+        <w:spacing w:line="480" w:lineRule="auto"/>
+        <w:jc w:val="both"/>
+        <w:rPr>
+          <w:sz w:val="28"/>
+          <w:szCs w:val="28"/>
+        </w:rPr>
+      </w:pPr>
+      <w:r>
+        <w:rPr>
+          <w:b/>
+          <w:bCs/>
+          <w:sz w:val="28"/>
+          <w:szCs w:val="28"/>
+        </w:rPr>
+        <w:t>Creator:</w:t>
+      </w:r>
+      <w:r>
+        <w:rPr>
+          <w:sz w:val="28"/>
+          <w:szCs w:val="28"/>
+        </w:rPr>
+        <w:t xml:space="preserve"> Responsible for creating and managing </w:t>
+      </w:r>
+      <w:proofErr w:type="spellStart"/>
+      <w:r>
+        <w:rPr>
+          <w:sz w:val="28"/>
+          <w:szCs w:val="28"/>
+        </w:rPr>
+        <w:t>AuctionItem</w:t>
+      </w:r>
+      <w:proofErr w:type="spellEnd"/>
+      <w:r>
+        <w:rPr>
+          <w:sz w:val="28"/>
+          <w:szCs w:val="28"/>
+        </w:rPr>
+        <w:t xml:space="preserve"> objects</w:t>
+      </w:r>
+    </w:p>
+    <w:p>
+      <w:pPr>
+        <w:spacing w:line="480" w:lineRule="auto"/>
+        <w:jc w:val="both"/>
+        <w:rPr>
+          <w:sz w:val="28"/>
+          <w:szCs w:val="28"/>
+        </w:rPr>
+      </w:pPr>
+      <w:r>
+        <w:rPr>
+          <w:b/>
+          <w:bCs/>
+          <w:sz w:val="28"/>
+          <w:szCs w:val="28"/>
+        </w:rPr>
+        <w:t>Controller:</w:t>
+      </w:r>
+      <w:r>
+        <w:rPr>
+          <w:sz w:val="28"/>
+          <w:szCs w:val="28"/>
+        </w:rPr>
+        <w:t xml:space="preserve"> Intermediary between the frontend and backend</w:t>
+      </w:r>
+    </w:p>
+    <w:p>
+      <w:pPr>
+        <w:spacing w:line="480" w:lineRule="auto"/>
+        <w:jc w:val="both"/>
+        <w:rPr>
+          <w:sz w:val="28"/>
+          <w:szCs w:val="28"/>
+        </w:rPr>
+      </w:pPr>
+      <w:r>
+        <w:rPr>
+          <w:b/>
+          <w:bCs/>
+          <w:sz w:val="28"/>
+          <w:szCs w:val="28"/>
+        </w:rPr>
+        <w:t>Singleton:</w:t>
+      </w:r>
+      <w:r>
+        <w:rPr>
+          <w:sz w:val="28"/>
+          <w:szCs w:val="28"/>
+        </w:rPr>
+        <w:t xml:space="preserve"> Ensure only one instance of GUI </w:t>
+      </w:r>
+      <w:proofErr w:type="spellStart"/>
+      <w:r>
+        <w:rPr>
+          <w:sz w:val="28"/>
+          <w:szCs w:val="28"/>
+        </w:rPr>
+        <w:t>JFrame</w:t>
+      </w:r>
+      <w:proofErr w:type="spellEnd"/>
+      <w:r>
+        <w:rPr>
+          <w:sz w:val="28"/>
+          <w:szCs w:val="28"/>
+        </w:rPr>
+        <w:t xml:space="preserve"> exists</w:t>
       </w:r>
     </w:p>
     <w:p>
@@ -1159,6 +1355,119 @@
     </w:lvl>
   </w:abstractNum>
   <w:abstractNum w:abstractNumId="1" w15:restartNumberingAfterBreak="0">
+    <w:nsid w:val="0F4E59EE"/>
+    <w:multiLevelType w:val="multilevel"/>
+    <w:tmpl w:val="6C80D9E4"/>
+    <w:lvl w:ilvl="0">
+      <w:start w:val="1"/>
+      <w:numFmt w:val="decimal"/>
+      <w:lvlText w:val="%1."/>
+      <w:lvlJc w:val="left"/>
+      <w:pPr>
+        <w:tabs>
+          <w:tab w:val="num" w:pos="720"/>
+        </w:tabs>
+        <w:ind w:left="720" w:hanging="360"/>
+      </w:pPr>
+    </w:lvl>
+    <w:lvl w:ilvl="1" w:tentative="1">
+      <w:start w:val="1"/>
+      <w:numFmt w:val="decimal"/>
+      <w:lvlText w:val="%2."/>
+      <w:lvlJc w:val="left"/>
+      <w:pPr>
+        <w:tabs>
+          <w:tab w:val="num" w:pos="1440"/>
+        </w:tabs>
+        <w:ind w:left="1440" w:hanging="360"/>
+      </w:pPr>
+    </w:lvl>
+    <w:lvl w:ilvl="2" w:tentative="1">
+      <w:start w:val="1"/>
+      <w:numFmt w:val="decimal"/>
+      <w:lvlText w:val="%3."/>
+      <w:lvlJc w:val="left"/>
+      <w:pPr>
+        <w:tabs>
+          <w:tab w:val="num" w:pos="2160"/>
+        </w:tabs>
+        <w:ind w:left="2160" w:hanging="360"/>
+      </w:pPr>
+    </w:lvl>
+    <w:lvl w:ilvl="3" w:tentative="1">
+      <w:start w:val="1"/>
+      <w:numFmt w:val="decimal"/>
+      <w:lvlText w:val="%4."/>
+      <w:lvlJc w:val="left"/>
+      <w:pPr>
+        <w:tabs>
+          <w:tab w:val="num" w:pos="2880"/>
+        </w:tabs>
+        <w:ind w:left="2880" w:hanging="360"/>
+      </w:pPr>
+    </w:lvl>
+    <w:lvl w:ilvl="4" w:tentative="1">
+      <w:start w:val="1"/>
+      <w:numFmt w:val="decimal"/>
+      <w:lvlText w:val="%5."/>
+      <w:lvlJc w:val="left"/>
+      <w:pPr>
+        <w:tabs>
+          <w:tab w:val="num" w:pos="3600"/>
+        </w:tabs>
+        <w:ind w:left="3600" w:hanging="360"/>
+      </w:pPr>
+    </w:lvl>
+    <w:lvl w:ilvl="5" w:tentative="1">
+      <w:start w:val="1"/>
+      <w:numFmt w:val="decimal"/>
+      <w:lvlText w:val="%6."/>
+      <w:lvlJc w:val="left"/>
+      <w:pPr>
+        <w:tabs>
+          <w:tab w:val="num" w:pos="4320"/>
+        </w:tabs>
+        <w:ind w:left="4320" w:hanging="360"/>
+      </w:pPr>
+    </w:lvl>
+    <w:lvl w:ilvl="6" w:tentative="1">
+      <w:start w:val="1"/>
+      <w:numFmt w:val="decimal"/>
+      <w:lvlText w:val="%7."/>
+      <w:lvlJc w:val="left"/>
+      <w:pPr>
+        <w:tabs>
+          <w:tab w:val="num" w:pos="5040"/>
+        </w:tabs>
+        <w:ind w:left="5040" w:hanging="360"/>
+      </w:pPr>
+    </w:lvl>
+    <w:lvl w:ilvl="7" w:tentative="1">
+      <w:start w:val="1"/>
+      <w:numFmt w:val="decimal"/>
+      <w:lvlText w:val="%8."/>
+      <w:lvlJc w:val="left"/>
+      <w:pPr>
+        <w:tabs>
+          <w:tab w:val="num" w:pos="5760"/>
+        </w:tabs>
+        <w:ind w:left="5760" w:hanging="360"/>
+      </w:pPr>
+    </w:lvl>
+    <w:lvl w:ilvl="8" w:tentative="1">
+      <w:start w:val="1"/>
+      <w:numFmt w:val="decimal"/>
+      <w:lvlText w:val="%9."/>
+      <w:lvlJc w:val="left"/>
+      <w:pPr>
+        <w:tabs>
+          <w:tab w:val="num" w:pos="6480"/>
+        </w:tabs>
+        <w:ind w:left="6480" w:hanging="360"/>
+      </w:pPr>
+    </w:lvl>
+  </w:abstractNum>
+  <w:abstractNum w:abstractNumId="2" w15:restartNumberingAfterBreak="0">
     <w:nsid w:val="1CAF1345"/>
     <w:multiLevelType w:val="hybridMultilevel"/>
     <w:tmpl w:val="EB8AA4E4"/>
@@ -1244,7 +1553,7 @@
       </w:pPr>
     </w:lvl>
   </w:abstractNum>
-  <w:abstractNum w:abstractNumId="2" w15:restartNumberingAfterBreak="0">
+  <w:abstractNum w:abstractNumId="3" w15:restartNumberingAfterBreak="0">
     <w:nsid w:val="27A77A16"/>
     <w:multiLevelType w:val="hybridMultilevel"/>
     <w:tmpl w:val="02A82D84"/>
@@ -1357,7 +1666,7 @@
       </w:rPr>
     </w:lvl>
   </w:abstractNum>
-  <w:abstractNum w:abstractNumId="3" w15:restartNumberingAfterBreak="0">
+  <w:abstractNum w:abstractNumId="4" w15:restartNumberingAfterBreak="0">
     <w:nsid w:val="33AD36CA"/>
     <w:multiLevelType w:val="hybridMultilevel"/>
     <w:tmpl w:val="5D3651B4"/>
@@ -1470,7 +1779,7 @@
       </w:rPr>
     </w:lvl>
   </w:abstractNum>
-  <w:abstractNum w:abstractNumId="4" w15:restartNumberingAfterBreak="0">
+  <w:abstractNum w:abstractNumId="5" w15:restartNumberingAfterBreak="0">
     <w:nsid w:val="352B6B14"/>
     <w:multiLevelType w:val="hybridMultilevel"/>
     <w:tmpl w:val="752CA60A"/>
@@ -1583,7 +1892,7 @@
       </w:rPr>
     </w:lvl>
   </w:abstractNum>
-  <w:abstractNum w:abstractNumId="5" w15:restartNumberingAfterBreak="0">
+  <w:abstractNum w:abstractNumId="6" w15:restartNumberingAfterBreak="0">
     <w:nsid w:val="365D5B5C"/>
     <w:multiLevelType w:val="hybridMultilevel"/>
     <w:tmpl w:val="753CE44E"/>
@@ -1696,7 +2005,7 @@
       </w:rPr>
     </w:lvl>
   </w:abstractNum>
-  <w:abstractNum w:abstractNumId="6" w15:restartNumberingAfterBreak="0">
+  <w:abstractNum w:abstractNumId="7" w15:restartNumberingAfterBreak="0">
     <w:nsid w:val="3A8D76C5"/>
     <w:multiLevelType w:val="hybridMultilevel"/>
     <w:tmpl w:val="81AC4250"/>
@@ -1809,7 +2118,7 @@
       </w:rPr>
     </w:lvl>
   </w:abstractNum>
-  <w:abstractNum w:abstractNumId="7" w15:restartNumberingAfterBreak="0">
+  <w:abstractNum w:abstractNumId="8" w15:restartNumberingAfterBreak="0">
     <w:nsid w:val="42D654DE"/>
     <w:multiLevelType w:val="hybridMultilevel"/>
     <w:tmpl w:val="40BA9F62"/>
@@ -1922,7 +2231,7 @@
       </w:rPr>
     </w:lvl>
   </w:abstractNum>
-  <w:abstractNum w:abstractNumId="8" w15:restartNumberingAfterBreak="0">
+  <w:abstractNum w:abstractNumId="9" w15:restartNumberingAfterBreak="0">
     <w:nsid w:val="44757E6A"/>
     <w:multiLevelType w:val="hybridMultilevel"/>
     <w:tmpl w:val="190C47B0"/>
@@ -2035,7 +2344,7 @@
       </w:rPr>
     </w:lvl>
   </w:abstractNum>
-  <w:abstractNum w:abstractNumId="9" w15:restartNumberingAfterBreak="0">
+  <w:abstractNum w:abstractNumId="10" w15:restartNumberingAfterBreak="0">
     <w:nsid w:val="4FDE32E3"/>
     <w:multiLevelType w:val="hybridMultilevel"/>
     <w:tmpl w:val="F8907270"/>
@@ -2148,7 +2457,7 @@
       </w:rPr>
     </w:lvl>
   </w:abstractNum>
-  <w:abstractNum w:abstractNumId="10" w15:restartNumberingAfterBreak="0">
+  <w:abstractNum w:abstractNumId="11" w15:restartNumberingAfterBreak="0">
     <w:nsid w:val="54934D42"/>
     <w:multiLevelType w:val="hybridMultilevel"/>
     <w:tmpl w:val="4A643E1A"/>
@@ -2261,7 +2570,7 @@
       </w:rPr>
     </w:lvl>
   </w:abstractNum>
-  <w:abstractNum w:abstractNumId="11" w15:restartNumberingAfterBreak="0">
+  <w:abstractNum w:abstractNumId="12" w15:restartNumberingAfterBreak="0">
     <w:nsid w:val="62B86F46"/>
     <w:multiLevelType w:val="hybridMultilevel"/>
     <w:tmpl w:val="14C4F442"/>
@@ -2375,40 +2684,43 @@
     </w:lvl>
   </w:abstractNum>
   <w:num w:numId="1" w16cid:durableId="114325919">
+    <w:abstractNumId w:val="11"/>
+  </w:num>
+  <w:num w:numId="2" w16cid:durableId="461339257">
     <w:abstractNumId w:val="10"/>
   </w:num>
-  <w:num w:numId="2" w16cid:durableId="461339257">
+  <w:num w:numId="3" w16cid:durableId="875393565">
+    <w:abstractNumId w:val="8"/>
+  </w:num>
+  <w:num w:numId="4" w16cid:durableId="403190348">
+    <w:abstractNumId w:val="5"/>
+  </w:num>
+  <w:num w:numId="5" w16cid:durableId="1249774762">
+    <w:abstractNumId w:val="12"/>
+  </w:num>
+  <w:num w:numId="6" w16cid:durableId="1658728775">
+    <w:abstractNumId w:val="4"/>
+  </w:num>
+  <w:num w:numId="7" w16cid:durableId="85197285">
+    <w:abstractNumId w:val="7"/>
+  </w:num>
+  <w:num w:numId="8" w16cid:durableId="1756121670">
+    <w:abstractNumId w:val="3"/>
+  </w:num>
+  <w:num w:numId="9" w16cid:durableId="858741351">
     <w:abstractNumId w:val="9"/>
   </w:num>
-  <w:num w:numId="3" w16cid:durableId="875393565">
-    <w:abstractNumId w:val="7"/>
-  </w:num>
-  <w:num w:numId="4" w16cid:durableId="403190348">
-    <w:abstractNumId w:val="4"/>
-  </w:num>
-  <w:num w:numId="5" w16cid:durableId="1249774762">
-    <w:abstractNumId w:val="11"/>
-  </w:num>
-  <w:num w:numId="6" w16cid:durableId="1658728775">
-    <w:abstractNumId w:val="3"/>
-  </w:num>
-  <w:num w:numId="7" w16cid:durableId="85197285">
+  <w:num w:numId="10" w16cid:durableId="1509517464">
     <w:abstractNumId w:val="6"/>
   </w:num>
-  <w:num w:numId="8" w16cid:durableId="1756121670">
+  <w:num w:numId="11" w16cid:durableId="1992758496">
     <w:abstractNumId w:val="2"/>
-  </w:num>
-  <w:num w:numId="9" w16cid:durableId="858741351">
-    <w:abstractNumId w:val="8"/>
-  </w:num>
-  <w:num w:numId="10" w16cid:durableId="1509517464">
-    <w:abstractNumId w:val="5"/>
-  </w:num>
-  <w:num w:numId="11" w16cid:durableId="1992758496">
-    <w:abstractNumId w:val="1"/>
   </w:num>
   <w:num w:numId="12" w16cid:durableId="877547975">
     <w:abstractNumId w:val="0"/>
+  </w:num>
+  <w:num w:numId="13" w16cid:durableId="1437795249">
+    <w:abstractNumId w:val="1"/>
   </w:num>
   <w:numIdMacAtCleanup w:val="2"/>
 </w:numbering>
@@ -2885,7 +3197,6 @@
   <w:style w:type="character" w:default="1" w:styleId="DefaultParagraphFont">
     <w:name w:val="Default Paragraph Font"/>
     <w:uiPriority w:val="1"/>
-    <w:semiHidden/>
     <w:unhideWhenUsed/>
   </w:style>
   <w:style w:type="table" w:default="1" w:styleId="TableNormal">

</xml_diff>